<commit_message>
price updates, cv updates
</commit_message>
<xml_diff>
--- a/src/comments on stie.docx
+++ b/src/comments on stie.docx
@@ -7,15 +7,20 @@
         <w:rPr>
           <w:b/>
           <w:bCs/>
+          <w:strike/>
         </w:rPr>
       </w:pPr>
       <w:r>
+        <w:rPr>
+          <w:strike/>
+        </w:rPr>
         <w:t xml:space="preserve">Cost and service </w:t>
       </w:r>
       <w:r>
         <w:rPr>
           <w:b/>
           <w:bCs/>
+          <w:strike/>
         </w:rPr>
         <w:t xml:space="preserve">call to action </w:t>
       </w:r>
@@ -30,6 +35,11 @@
       <w:r>
         <w:t xml:space="preserve"> models </w:t>
       </w:r>
+      <w:r>
+        <w:t xml:space="preserve">--- review this </w:t>
+      </w:r>
+      <w:bookmarkStart w:id="0" w:name="_GoBack"/>
+      <w:bookmarkEnd w:id="0"/>
     </w:p>
     <w:p>
       <w:pPr>
@@ -55,6 +65,13 @@
         </w:rPr>
         <w:t>bigger pics</w:t>
       </w:r>
+      <w:r>
+        <w:rPr>
+          <w:b/>
+          <w:bCs/>
+        </w:rPr>
+        <w:t xml:space="preserve"> --- review this </w:t>
+      </w:r>
     </w:p>
     <w:p>
       <w:pPr>
@@ -63,8 +80,6 @@
           <w:bCs/>
         </w:rPr>
       </w:pPr>
-      <w:bookmarkStart w:id="0" w:name="_GoBack"/>
-      <w:bookmarkEnd w:id="0"/>
     </w:p>
     <w:p>
       <w:pPr>

</xml_diff>